<commit_message>
Posibles problemas de usuarios.docx
</commit_message>
<xml_diff>
--- a/Posibles problemas de usuarios.docx
+++ b/Posibles problemas de usuarios.docx
@@ -11,6 +11,11 @@
       </w:r>
     </w:p>
     <w:p>
+      <w:r>
+        <w:t>// Problemas de respuesta del sistema, y del CAU</w:t>
+      </w:r>
+    </w:p>
+    <w:p>
       <w:pPr>
         <w:pStyle w:val="Prrafodelista"/>
         <w:numPr>
@@ -51,6 +56,156 @@
         </w:numPr>
       </w:pPr>
       <w:r>
+        <w:t xml:space="preserve">Al ejecutar </w:t>
+      </w:r>
+      <w:proofErr w:type="spellStart"/>
+      <w:r>
+        <w:t>job</w:t>
+      </w:r>
+      <w:proofErr w:type="spellEnd"/>
+      <w:r>
+        <w:t xml:space="preserve"> se obtiene “</w:t>
+      </w:r>
+      <w:proofErr w:type="spellStart"/>
+      <w:r>
+        <w:t>bad</w:t>
+      </w:r>
+      <w:proofErr w:type="spellEnd"/>
+      <w:r>
+        <w:t xml:space="preserve"> </w:t>
+      </w:r>
+      <w:proofErr w:type="spellStart"/>
+      <w:r>
+        <w:t>interpreter</w:t>
+      </w:r>
+      <w:proofErr w:type="spellEnd"/>
+      <w:r>
+        <w:t xml:space="preserve">: No </w:t>
+      </w:r>
+      <w:proofErr w:type="spellStart"/>
+      <w:r>
+        <w:t>such</w:t>
+      </w:r>
+      <w:proofErr w:type="spellEnd"/>
+      <w:r>
+        <w:t xml:space="preserve"> file </w:t>
+      </w:r>
+      <w:proofErr w:type="spellStart"/>
+      <w:r>
+        <w:t>or</w:t>
+      </w:r>
+      <w:proofErr w:type="spellEnd"/>
+      <w:r>
+        <w:t xml:space="preserve"> </w:t>
+      </w:r>
+      <w:proofErr w:type="spellStart"/>
+      <w:r>
+        <w:t>directory</w:t>
+      </w:r>
+      <w:proofErr w:type="spellEnd"/>
+      <w:r>
+        <w:t>”</w:t>
+      </w:r>
+    </w:p>
+    <w:p>
+      <w:pPr>
+        <w:pStyle w:val="Prrafodelista"/>
+        <w:numPr>
+          <w:ilvl w:val="0"/>
+          <w:numId w:val="4"/>
+        </w:numPr>
+      </w:pPr>
+      <w:r>
+        <w:t>El trabajo no escribe nada en la salida</w:t>
+      </w:r>
+    </w:p>
+    <w:p>
+      <w:pPr>
+        <w:pStyle w:val="Prrafodelista"/>
+        <w:numPr>
+          <w:ilvl w:val="0"/>
+          <w:numId w:val="4"/>
+        </w:numPr>
+      </w:pPr>
+      <w:r>
+        <w:t xml:space="preserve">Al entrar en </w:t>
+      </w:r>
+      <w:proofErr w:type="spellStart"/>
+      <w:r>
+        <w:t>Magerit</w:t>
+      </w:r>
+      <w:proofErr w:type="spellEnd"/>
+      <w:r>
+        <w:t xml:space="preserve"> por SSH se obtiene “</w:t>
+      </w:r>
+      <w:proofErr w:type="spellStart"/>
+      <w:r>
+        <w:t>ssh_exchange_identification</w:t>
+      </w:r>
+      <w:proofErr w:type="spellEnd"/>
+      <w:r>
+        <w:t xml:space="preserve">: </w:t>
+      </w:r>
+      <w:proofErr w:type="spellStart"/>
+      <w:r>
+        <w:t>Connection</w:t>
+      </w:r>
+      <w:proofErr w:type="spellEnd"/>
+      <w:r>
+        <w:t xml:space="preserve"> </w:t>
+      </w:r>
+      <w:proofErr w:type="spellStart"/>
+      <w:r>
+        <w:t>closed</w:t>
+      </w:r>
+      <w:proofErr w:type="spellEnd"/>
+      <w:r>
+        <w:t xml:space="preserve"> </w:t>
+      </w:r>
+      <w:proofErr w:type="spellStart"/>
+      <w:r>
+        <w:t>by</w:t>
+      </w:r>
+      <w:proofErr w:type="spellEnd"/>
+      <w:r>
+        <w:t xml:space="preserve"> </w:t>
+      </w:r>
+      <w:proofErr w:type="spellStart"/>
+      <w:r>
+        <w:t>remote</w:t>
+      </w:r>
+      <w:proofErr w:type="spellEnd"/>
+      <w:r>
+        <w:t xml:space="preserve"> host”</w:t>
+      </w:r>
+    </w:p>
+    <w:p>
+      <w:pPr>
+        <w:pStyle w:val="Prrafodelista"/>
+        <w:numPr>
+          <w:ilvl w:val="0"/>
+          <w:numId w:val="4"/>
+        </w:numPr>
+      </w:pPr>
+      <w:r>
+        <w:t>No se tiene acceso al sistema de cola</w:t>
+      </w:r>
+    </w:p>
+    <w:p/>
+    <w:p>
+      <w:r>
+        <w:t>// Cuestiones sobre aplicaciones del sistema</w:t>
+      </w:r>
+    </w:p>
+    <w:p>
+      <w:pPr>
+        <w:pStyle w:val="Prrafodelista"/>
+        <w:numPr>
+          <w:ilvl w:val="0"/>
+          <w:numId w:val="4"/>
+        </w:numPr>
+      </w:pPr>
+      <w:r>
         <w:t>Solicitud de una determinada versión de una aplicación</w:t>
       </w:r>
     </w:p>
@@ -75,10 +230,17 @@
         </w:numPr>
       </w:pPr>
       <w:r>
-        <w:t xml:space="preserve">No se </w:t>
-      </w:r>
-      <w:r>
-        <w:t>tiene acceso al sistema de cola</w:t>
+        <w:t>Solicitud de aplicación que no está en el sistema</w:t>
+      </w:r>
+    </w:p>
+    <w:p>
+      <w:pPr>
+        <w:pStyle w:val="Prrafodelista"/>
+      </w:pPr>
+    </w:p>
+    <w:p>
+      <w:r>
+        <w:t>//   Consulta de comandos y acciones</w:t>
       </w:r>
     </w:p>
     <w:p>
@@ -155,101 +317,102 @@
       <w:proofErr w:type="spellStart"/>
       <w:r>
         <w:t>OpenMP</w:t>
+      </w:r>
+      <w:proofErr w:type="spellEnd"/>
+    </w:p>
+    <w:p>
+      <w:pPr>
+        <w:pStyle w:val="Prrafodelista"/>
+        <w:numPr>
+          <w:ilvl w:val="0"/>
+          <w:numId w:val="4"/>
+        </w:numPr>
+      </w:pPr>
+      <w:r>
+        <w:t xml:space="preserve">Utilizar </w:t>
+      </w:r>
+      <w:proofErr w:type="spellStart"/>
+      <w:r>
+        <w:t>Magerit</w:t>
+      </w:r>
+      <w:proofErr w:type="spellEnd"/>
+      <w:r>
+        <w:t xml:space="preserve"> para desarrollar o depurar código</w:t>
+      </w:r>
+    </w:p>
+    <w:p>
+      <w:pPr>
+        <w:pStyle w:val="Prrafodelista"/>
+        <w:numPr>
+          <w:ilvl w:val="0"/>
+          <w:numId w:val="4"/>
+        </w:numPr>
+      </w:pPr>
+      <w:r>
+        <w:t>Cómo compilar en POWER</w:t>
+      </w:r>
+    </w:p>
+    <w:p>
+      <w:pPr>
+        <w:pStyle w:val="Prrafodelista"/>
+        <w:numPr>
+          <w:ilvl w:val="0"/>
+          <w:numId w:val="4"/>
+        </w:numPr>
+      </w:pPr>
+      <w:r>
+        <w:t>Cómo generar binarios de 32 o 64 bits</w:t>
+      </w:r>
+    </w:p>
+    <w:p>
+      <w:r>
+        <w:t>// Cuestiones de almacenamiento</w:t>
+      </w:r>
+    </w:p>
+    <w:p>
+      <w:pPr>
+        <w:pStyle w:val="Prrafodelista"/>
+        <w:numPr>
+          <w:ilvl w:val="0"/>
+          <w:numId w:val="4"/>
+        </w:numPr>
+      </w:pPr>
+      <w:r>
+        <w:t>Donde almacenar información compartida por usuarios del proyecto</w:t>
+      </w:r>
+    </w:p>
+    <w:p>
+      <w:pPr>
+        <w:pStyle w:val="Prrafodelista"/>
+        <w:numPr>
+          <w:ilvl w:val="0"/>
+          <w:numId w:val="4"/>
+        </w:numPr>
+      </w:pPr>
+      <w:r>
+        <w:t>Dónde almacenar información temporal</w:t>
+      </w:r>
+    </w:p>
+    <w:p>
+      <w:pPr>
+        <w:pStyle w:val="Prrafodelista"/>
+        <w:numPr>
+          <w:ilvl w:val="0"/>
+          <w:numId w:val="4"/>
+        </w:numPr>
+      </w:pPr>
+      <w:r>
+        <w:t>No hay espacio en disco</w:t>
+      </w:r>
+    </w:p>
+    <w:p>
+      <w:r>
+        <w:t>// Informaci</w:t>
       </w:r>
       <w:bookmarkStart w:id="0" w:name="_GoBack"/>
       <w:bookmarkEnd w:id="0"/>
-      <w:proofErr w:type="spellEnd"/>
-    </w:p>
-    <w:p>
-      <w:pPr>
-        <w:pStyle w:val="Prrafodelista"/>
-        <w:numPr>
-          <w:ilvl w:val="0"/>
-          <w:numId w:val="4"/>
-        </w:numPr>
-      </w:pPr>
-      <w:r>
-        <w:t>Solicitud de aplicación que no está en el sistema</w:t>
-      </w:r>
-    </w:p>
-    <w:p>
-      <w:pPr>
-        <w:pStyle w:val="Prrafodelista"/>
-        <w:numPr>
-          <w:ilvl w:val="0"/>
-          <w:numId w:val="4"/>
-        </w:numPr>
-      </w:pPr>
-      <w:r>
-        <w:t xml:space="preserve">Utilizar </w:t>
-      </w:r>
-      <w:proofErr w:type="spellStart"/>
-      <w:r>
-        <w:t>Magerit</w:t>
-      </w:r>
-      <w:proofErr w:type="spellEnd"/>
-      <w:r>
-        <w:t xml:space="preserve"> para desarrollar o depurar código</w:t>
-      </w:r>
-    </w:p>
-    <w:p>
-      <w:pPr>
-        <w:pStyle w:val="Prrafodelista"/>
-        <w:numPr>
-          <w:ilvl w:val="0"/>
-          <w:numId w:val="4"/>
-        </w:numPr>
-      </w:pPr>
-      <w:r>
-        <w:t>Cómo compilar en POWER</w:t>
-      </w:r>
-    </w:p>
-    <w:p>
-      <w:pPr>
-        <w:pStyle w:val="Prrafodelista"/>
-        <w:numPr>
-          <w:ilvl w:val="0"/>
-          <w:numId w:val="4"/>
-        </w:numPr>
-      </w:pPr>
-      <w:r>
-        <w:t>Cómo generar binarios de 32 o 64 bits</w:t>
-      </w:r>
-    </w:p>
-    <w:p>
-      <w:pPr>
-        <w:pStyle w:val="Prrafodelista"/>
-        <w:numPr>
-          <w:ilvl w:val="0"/>
-          <w:numId w:val="4"/>
-        </w:numPr>
-      </w:pPr>
-      <w:r>
-        <w:t>Dónde almacenar información compartida por usuarios de un proyecto</w:t>
-      </w:r>
-    </w:p>
-    <w:p>
-      <w:pPr>
-        <w:pStyle w:val="Prrafodelista"/>
-        <w:numPr>
-          <w:ilvl w:val="0"/>
-          <w:numId w:val="4"/>
-        </w:numPr>
-      </w:pPr>
-      <w:r>
-        <w:t>Dónde almacenar información temporal</w:t>
-      </w:r>
-    </w:p>
-    <w:p>
-      <w:pPr>
-        <w:pStyle w:val="Prrafodelista"/>
-        <w:numPr>
-          <w:ilvl w:val="0"/>
-          <w:numId w:val="4"/>
-        </w:numPr>
-      </w:pPr>
-      <w:r>
-        <w:t>No hay espacio en disco</w:t>
+      <w:r>
+        <w:t>ón de contacto o sobre los servicios</w:t>
       </w:r>
     </w:p>
     <w:p>
@@ -262,138 +425,6 @@
       </w:pPr>
       <w:r>
         <w:t>Cómo afecta el sistema de ficheros GPFS al rendimiento de una aplicación</w:t>
-      </w:r>
-    </w:p>
-    <w:p>
-      <w:pPr>
-        <w:pStyle w:val="Prrafodelista"/>
-        <w:numPr>
-          <w:ilvl w:val="0"/>
-          <w:numId w:val="4"/>
-        </w:numPr>
-      </w:pPr>
-      <w:r>
-        <w:t xml:space="preserve">Al ejecutar </w:t>
-      </w:r>
-      <w:proofErr w:type="spellStart"/>
-      <w:r>
-        <w:t>job</w:t>
-      </w:r>
-      <w:proofErr w:type="spellEnd"/>
-      <w:r>
-        <w:t xml:space="preserve"> se obtiene “</w:t>
-      </w:r>
-      <w:proofErr w:type="spellStart"/>
-      <w:r>
-        <w:t>bad</w:t>
-      </w:r>
-      <w:proofErr w:type="spellEnd"/>
-      <w:r>
-        <w:t xml:space="preserve"> </w:t>
-      </w:r>
-      <w:proofErr w:type="spellStart"/>
-      <w:r>
-        <w:t>interpreter</w:t>
-      </w:r>
-      <w:proofErr w:type="spellEnd"/>
-      <w:r>
-        <w:t xml:space="preserve">: No </w:t>
-      </w:r>
-      <w:proofErr w:type="spellStart"/>
-      <w:r>
-        <w:t>such</w:t>
-      </w:r>
-      <w:proofErr w:type="spellEnd"/>
-      <w:r>
-        <w:t xml:space="preserve"> file </w:t>
-      </w:r>
-      <w:proofErr w:type="spellStart"/>
-      <w:r>
-        <w:t>or</w:t>
-      </w:r>
-      <w:proofErr w:type="spellEnd"/>
-      <w:r>
-        <w:t xml:space="preserve"> </w:t>
-      </w:r>
-      <w:proofErr w:type="spellStart"/>
-      <w:r>
-        <w:t>directory</w:t>
-      </w:r>
-      <w:proofErr w:type="spellEnd"/>
-      <w:r>
-        <w:t>”</w:t>
-      </w:r>
-    </w:p>
-    <w:p>
-      <w:pPr>
-        <w:pStyle w:val="Prrafodelista"/>
-        <w:numPr>
-          <w:ilvl w:val="0"/>
-          <w:numId w:val="4"/>
-        </w:numPr>
-      </w:pPr>
-      <w:r>
-        <w:t>El trabajo no escribe nada en la salida</w:t>
-      </w:r>
-    </w:p>
-    <w:p>
-      <w:pPr>
-        <w:pStyle w:val="Prrafodelista"/>
-        <w:numPr>
-          <w:ilvl w:val="0"/>
-          <w:numId w:val="4"/>
-        </w:numPr>
-      </w:pPr>
-      <w:r>
-        <w:t xml:space="preserve">Al entrar en </w:t>
-      </w:r>
-      <w:proofErr w:type="spellStart"/>
-      <w:r>
-        <w:t>Magerit</w:t>
-      </w:r>
-      <w:proofErr w:type="spellEnd"/>
-      <w:r>
-        <w:t xml:space="preserve"> por SSH se obtiene “</w:t>
-      </w:r>
-      <w:proofErr w:type="spellStart"/>
-      <w:r>
-        <w:t>ssh_exchange_identification</w:t>
-      </w:r>
-      <w:proofErr w:type="spellEnd"/>
-      <w:r>
-        <w:t xml:space="preserve">: </w:t>
-      </w:r>
-      <w:proofErr w:type="spellStart"/>
-      <w:r>
-        <w:t>Connection</w:t>
-      </w:r>
-      <w:proofErr w:type="spellEnd"/>
-      <w:r>
-        <w:t xml:space="preserve"> </w:t>
-      </w:r>
-      <w:proofErr w:type="spellStart"/>
-      <w:r>
-        <w:t>closed</w:t>
-      </w:r>
-      <w:proofErr w:type="spellEnd"/>
-      <w:r>
-        <w:t xml:space="preserve"> </w:t>
-      </w:r>
-      <w:proofErr w:type="spellStart"/>
-      <w:r>
-        <w:t>by</w:t>
-      </w:r>
-      <w:proofErr w:type="spellEnd"/>
-      <w:r>
-        <w:t xml:space="preserve"> </w:t>
-      </w:r>
-      <w:proofErr w:type="spellStart"/>
-      <w:r>
-        <w:t>remote</w:t>
-      </w:r>
-      <w:proofErr w:type="spellEnd"/>
-      <w:r>
-        <w:t xml:space="preserve"> host”</w:t>
       </w:r>
     </w:p>
     <w:p>

</xml_diff>

<commit_message>
Añadido las preguntas para Oscar
</commit_message>
<xml_diff>
--- a/Posibles problemas de usuarios.docx
+++ b/Posibles problemas de usuarios.docx
@@ -407,78 +407,184 @@
     </w:p>
     <w:p>
       <w:r>
-        <w:t>// Informaci</w:t>
+        <w:t>// Información de contacto o sobre los servicios</w:t>
+      </w:r>
+    </w:p>
+    <w:p>
+      <w:pPr>
+        <w:pStyle w:val="Prrafodelista"/>
+        <w:numPr>
+          <w:ilvl w:val="0"/>
+          <w:numId w:val="4"/>
+        </w:numPr>
+      </w:pPr>
+      <w:r>
+        <w:t>Cómo afecta el sistema de ficheros GPFS al rendimiento de una aplicación</w:t>
+      </w:r>
+    </w:p>
+    <w:p>
+      <w:pPr>
+        <w:pStyle w:val="Prrafodelista"/>
+        <w:numPr>
+          <w:ilvl w:val="0"/>
+          <w:numId w:val="4"/>
+        </w:numPr>
+      </w:pPr>
+      <w:r>
+        <w:t>No se tiene conocimiento de Linux</w:t>
+      </w:r>
+    </w:p>
+    <w:p>
+      <w:pPr>
+        <w:pStyle w:val="Prrafodelista"/>
+        <w:numPr>
+          <w:ilvl w:val="0"/>
+          <w:numId w:val="4"/>
+        </w:numPr>
+      </w:pPr>
+      <w:r>
+        <w:t>Dónde conseguir más información</w:t>
+      </w:r>
+    </w:p>
+    <w:p>
+      <w:pPr>
+        <w:pStyle w:val="Prrafodelista"/>
+        <w:numPr>
+          <w:ilvl w:val="0"/>
+          <w:numId w:val="4"/>
+        </w:numPr>
+      </w:pPr>
+      <w:r>
+        <w:t xml:space="preserve">Contactar con </w:t>
+      </w:r>
+      <w:proofErr w:type="spellStart"/>
+      <w:r>
+        <w:t>CeSViMa</w:t>
+      </w:r>
+      <w:proofErr w:type="spellEnd"/>
+    </w:p>
+    <w:p>
+      <w:pPr>
+        <w:pStyle w:val="Prrafodelista"/>
+        <w:numPr>
+          <w:ilvl w:val="0"/>
+          <w:numId w:val="4"/>
+        </w:numPr>
+      </w:pPr>
+      <w:r>
+        <w:t>Otra pregunta distinta</w:t>
+      </w:r>
+    </w:p>
+    <w:p/>
+    <w:p>
+      <w:r>
+        <w:t>No se recuerda la contraseña</w:t>
+      </w:r>
+    </w:p>
+    <w:p/>
+    <w:p>
+      <w:r>
+        <w:lastRenderedPageBreak/>
+        <w:t xml:space="preserve">El diseño de la página debe ir en la línea de la página inicial del </w:t>
+      </w:r>
+      <w:proofErr w:type="spellStart"/>
+      <w:r>
+        <w:t>CeSViMa</w:t>
+      </w:r>
+      <w:proofErr w:type="spellEnd"/>
+      <w:r>
+        <w:t xml:space="preserve"> o es un poco independiente</w:t>
+      </w:r>
+      <w:proofErr w:type="gramStart"/>
+      <w:r>
+        <w:t>?</w:t>
+      </w:r>
+      <w:proofErr w:type="gramEnd"/>
+    </w:p>
+    <w:p>
+      <w:r>
+        <w:t>Sugerencias sobre problemas de clientes</w:t>
+      </w:r>
+      <w:r>
+        <w:t xml:space="preserve"> y soluciones a dichos problemas</w:t>
+      </w:r>
+    </w:p>
+    <w:p>
+      <w:r>
+        <w:t>La formación de incidencias estará disponible solo para usuarios registrados</w:t>
+      </w:r>
+      <w:proofErr w:type="gramStart"/>
+      <w:r>
+        <w:t>?</w:t>
+      </w:r>
+      <w:proofErr w:type="gramEnd"/>
+    </w:p>
+    <w:p>
+      <w:r>
+        <w:t>Posibles modelos de diseño:</w:t>
+      </w:r>
+    </w:p>
+    <w:p>
+      <w:pPr>
+        <w:pStyle w:val="Prrafodelista"/>
+        <w:numPr>
+          <w:ilvl w:val="0"/>
+          <w:numId w:val="5"/>
+        </w:numPr>
+      </w:pPr>
+      <w:r>
+        <w:t xml:space="preserve">Input con buscador de cuestiones frecuentes. Al hacer </w:t>
+      </w:r>
+      <w:proofErr w:type="spellStart"/>
+      <w:r>
+        <w:t>click</w:t>
+      </w:r>
+      <w:proofErr w:type="spellEnd"/>
+      <w:r>
+        <w:t xml:space="preserve"> se muestra la solución</w:t>
+      </w:r>
+    </w:p>
+    <w:p>
+      <w:pPr>
+        <w:pStyle w:val="Prrafodelista"/>
+        <w:numPr>
+          <w:ilvl w:val="0"/>
+          <w:numId w:val="5"/>
+        </w:numPr>
+      </w:pPr>
+      <w:r>
+        <w:t>Mos</w:t>
       </w:r>
       <w:bookmarkStart w:id="0" w:name="_GoBack"/>
       <w:bookmarkEnd w:id="0"/>
       <w:r>
-        <w:t>ón de contacto o sobre los servicios</w:t>
-      </w:r>
-    </w:p>
-    <w:p>
-      <w:pPr>
-        <w:pStyle w:val="Prrafodelista"/>
-        <w:numPr>
-          <w:ilvl w:val="0"/>
-          <w:numId w:val="4"/>
-        </w:numPr>
-      </w:pPr>
-      <w:r>
-        <w:t>Cómo afecta el sistema de ficheros GPFS al rendimiento de una aplicación</w:t>
-      </w:r>
-    </w:p>
-    <w:p>
-      <w:pPr>
-        <w:pStyle w:val="Prrafodelista"/>
-        <w:numPr>
-          <w:ilvl w:val="0"/>
-          <w:numId w:val="4"/>
-        </w:numPr>
-      </w:pPr>
-      <w:r>
-        <w:t>No se tiene conocimiento de Linux</w:t>
-      </w:r>
-    </w:p>
-    <w:p>
-      <w:pPr>
-        <w:pStyle w:val="Prrafodelista"/>
-        <w:numPr>
-          <w:ilvl w:val="0"/>
-          <w:numId w:val="4"/>
-        </w:numPr>
-      </w:pPr>
-      <w:r>
-        <w:t>Dónde conseguir más información</w:t>
-      </w:r>
-    </w:p>
-    <w:p>
-      <w:pPr>
-        <w:pStyle w:val="Prrafodelista"/>
-        <w:numPr>
-          <w:ilvl w:val="0"/>
-          <w:numId w:val="4"/>
-        </w:numPr>
-      </w:pPr>
-      <w:r>
-        <w:t xml:space="preserve">Contactar con </w:t>
+        <w:t>trar todas las preguntas directamente</w:t>
+      </w:r>
+    </w:p>
+    <w:p>
+      <w:pPr>
+        <w:pStyle w:val="Prrafodelista"/>
+        <w:numPr>
+          <w:ilvl w:val="0"/>
+          <w:numId w:val="5"/>
+        </w:numPr>
+      </w:pPr>
+      <w:r>
+        <w:t xml:space="preserve">Guiar al usuario a través de preguntas que vayan aislando las preguntas. </w:t>
+      </w:r>
+    </w:p>
+    <w:p>
+      <w:r>
+        <w:t xml:space="preserve">Si en cualquiera de los casos el usuario no encuentra su problema, se le facilita una página para completar datos de su incidencia para su envío </w:t>
+      </w:r>
+      <w:r>
+        <w:t xml:space="preserve">al CAU de </w:t>
       </w:r>
       <w:proofErr w:type="spellStart"/>
       <w:r>
         <w:t>CeSViMa</w:t>
       </w:r>
       <w:proofErr w:type="spellEnd"/>
-    </w:p>
-    <w:p>
-      <w:pPr>
-        <w:pStyle w:val="Prrafodelista"/>
-        <w:numPr>
-          <w:ilvl w:val="0"/>
-          <w:numId w:val="4"/>
-        </w:numPr>
-      </w:pPr>
-      <w:r>
-        <w:t>Otra pregunta distinta</w:t>
-      </w:r>
     </w:p>
     <w:p/>
     <w:p/>
@@ -608,6 +714,119 @@
     </w:lvl>
   </w:abstractNum>
   <w:abstractNum w:abstractNumId="1" w15:restartNumberingAfterBreak="0">
+    <w:nsid w:val="382D5ED9"/>
+    <w:multiLevelType w:val="hybridMultilevel"/>
+    <w:tmpl w:val="0226B4A4"/>
+    <w:lvl w:ilvl="0" w:tplc="0C0A0001">
+      <w:start w:val="1"/>
+      <w:numFmt w:val="bullet"/>
+      <w:lvlText w:val=""/>
+      <w:lvlJc w:val="left"/>
+      <w:pPr>
+        <w:ind w:left="720" w:hanging="360"/>
+      </w:pPr>
+      <w:rPr>
+        <w:rFonts w:ascii="Symbol" w:hAnsi="Symbol" w:hint="default"/>
+      </w:rPr>
+    </w:lvl>
+    <w:lvl w:ilvl="1" w:tplc="0C0A0003" w:tentative="1">
+      <w:start w:val="1"/>
+      <w:numFmt w:val="bullet"/>
+      <w:lvlText w:val="o"/>
+      <w:lvlJc w:val="left"/>
+      <w:pPr>
+        <w:ind w:left="1440" w:hanging="360"/>
+      </w:pPr>
+      <w:rPr>
+        <w:rFonts w:ascii="Courier New" w:hAnsi="Courier New" w:cs="Courier New" w:hint="default"/>
+      </w:rPr>
+    </w:lvl>
+    <w:lvl w:ilvl="2" w:tplc="0C0A0005" w:tentative="1">
+      <w:start w:val="1"/>
+      <w:numFmt w:val="bullet"/>
+      <w:lvlText w:val=""/>
+      <w:lvlJc w:val="left"/>
+      <w:pPr>
+        <w:ind w:left="2160" w:hanging="360"/>
+      </w:pPr>
+      <w:rPr>
+        <w:rFonts w:ascii="Wingdings" w:hAnsi="Wingdings" w:hint="default"/>
+      </w:rPr>
+    </w:lvl>
+    <w:lvl w:ilvl="3" w:tplc="0C0A0001" w:tentative="1">
+      <w:start w:val="1"/>
+      <w:numFmt w:val="bullet"/>
+      <w:lvlText w:val=""/>
+      <w:lvlJc w:val="left"/>
+      <w:pPr>
+        <w:ind w:left="2880" w:hanging="360"/>
+      </w:pPr>
+      <w:rPr>
+        <w:rFonts w:ascii="Symbol" w:hAnsi="Symbol" w:hint="default"/>
+      </w:rPr>
+    </w:lvl>
+    <w:lvl w:ilvl="4" w:tplc="0C0A0003" w:tentative="1">
+      <w:start w:val="1"/>
+      <w:numFmt w:val="bullet"/>
+      <w:lvlText w:val="o"/>
+      <w:lvlJc w:val="left"/>
+      <w:pPr>
+        <w:ind w:left="3600" w:hanging="360"/>
+      </w:pPr>
+      <w:rPr>
+        <w:rFonts w:ascii="Courier New" w:hAnsi="Courier New" w:cs="Courier New" w:hint="default"/>
+      </w:rPr>
+    </w:lvl>
+    <w:lvl w:ilvl="5" w:tplc="0C0A0005" w:tentative="1">
+      <w:start w:val="1"/>
+      <w:numFmt w:val="bullet"/>
+      <w:lvlText w:val=""/>
+      <w:lvlJc w:val="left"/>
+      <w:pPr>
+        <w:ind w:left="4320" w:hanging="360"/>
+      </w:pPr>
+      <w:rPr>
+        <w:rFonts w:ascii="Wingdings" w:hAnsi="Wingdings" w:hint="default"/>
+      </w:rPr>
+    </w:lvl>
+    <w:lvl w:ilvl="6" w:tplc="0C0A0001" w:tentative="1">
+      <w:start w:val="1"/>
+      <w:numFmt w:val="bullet"/>
+      <w:lvlText w:val=""/>
+      <w:lvlJc w:val="left"/>
+      <w:pPr>
+        <w:ind w:left="5040" w:hanging="360"/>
+      </w:pPr>
+      <w:rPr>
+        <w:rFonts w:ascii="Symbol" w:hAnsi="Symbol" w:hint="default"/>
+      </w:rPr>
+    </w:lvl>
+    <w:lvl w:ilvl="7" w:tplc="0C0A0003" w:tentative="1">
+      <w:start w:val="1"/>
+      <w:numFmt w:val="bullet"/>
+      <w:lvlText w:val="o"/>
+      <w:lvlJc w:val="left"/>
+      <w:pPr>
+        <w:ind w:left="5760" w:hanging="360"/>
+      </w:pPr>
+      <w:rPr>
+        <w:rFonts w:ascii="Courier New" w:hAnsi="Courier New" w:cs="Courier New" w:hint="default"/>
+      </w:rPr>
+    </w:lvl>
+    <w:lvl w:ilvl="8" w:tplc="0C0A0005" w:tentative="1">
+      <w:start w:val="1"/>
+      <w:numFmt w:val="bullet"/>
+      <w:lvlText w:val=""/>
+      <w:lvlJc w:val="left"/>
+      <w:pPr>
+        <w:ind w:left="6480" w:hanging="360"/>
+      </w:pPr>
+      <w:rPr>
+        <w:rFonts w:ascii="Wingdings" w:hAnsi="Wingdings" w:hint="default"/>
+      </w:rPr>
+    </w:lvl>
+  </w:abstractNum>
+  <w:abstractNum w:abstractNumId="2" w15:restartNumberingAfterBreak="0">
     <w:nsid w:val="3CA71E69"/>
     <w:multiLevelType w:val="hybridMultilevel"/>
     <w:tmpl w:val="38406B74"/>
@@ -720,7 +939,7 @@
       </w:rPr>
     </w:lvl>
   </w:abstractNum>
-  <w:abstractNum w:abstractNumId="2" w15:restartNumberingAfterBreak="0">
+  <w:abstractNum w:abstractNumId="3" w15:restartNumberingAfterBreak="0">
     <w:nsid w:val="4AD5219D"/>
     <w:multiLevelType w:val="hybridMultilevel"/>
     <w:tmpl w:val="737004A2"/>
@@ -833,7 +1052,7 @@
       </w:rPr>
     </w:lvl>
   </w:abstractNum>
-  <w:abstractNum w:abstractNumId="3" w15:restartNumberingAfterBreak="0">
+  <w:abstractNum w:abstractNumId="4" w15:restartNumberingAfterBreak="0">
     <w:nsid w:val="5411583F"/>
     <w:multiLevelType w:val="hybridMultilevel"/>
     <w:tmpl w:val="8668B6E6"/>
@@ -947,16 +1166,19 @@
     </w:lvl>
   </w:abstractNum>
   <w:num w:numId="1">
+    <w:abstractNumId w:val="4"/>
+  </w:num>
+  <w:num w:numId="2">
     <w:abstractNumId w:val="3"/>
   </w:num>
-  <w:num w:numId="2">
+  <w:num w:numId="3">
     <w:abstractNumId w:val="2"/>
-  </w:num>
-  <w:num w:numId="3">
-    <w:abstractNumId w:val="1"/>
   </w:num>
   <w:num w:numId="4">
     <w:abstractNumId w:val="0"/>
+  </w:num>
+  <w:num w:numId="5">
+    <w:abstractNumId w:val="1"/>
   </w:num>
 </w:numbering>
 </file>

</xml_diff>